<commit_message>
edit ms word content for capture
</commit_message>
<xml_diff>
--- a/Document/Capture Sistem Music.docx
+++ b/Document/Capture Sistem Music.docx
@@ -207,9 +207,9 @@
       <w:r>
         <w:drawing>
           <wp:inline distT="0" distB="0" distL="114300" distR="114300">
-            <wp:extent cx="5934710" cy="2851785"/>
-            <wp:effectExtent l="0" t="0" r="8890" b="5715"/>
-            <wp:docPr id="8" name="Picture 4"/>
+            <wp:extent cx="5934075" cy="3226435"/>
+            <wp:effectExtent l="0" t="0" r="9525" b="12065"/>
+            <wp:docPr id="9" name="Picture 5"/>
             <wp:cNvGraphicFramePr>
               <a:graphicFrameLocks xmlns:a="http://schemas.openxmlformats.org/drawingml/2006/main" noChangeAspect="1"/>
             </wp:cNvGraphicFramePr>
@@ -217,7 +217,7 @@
               <a:graphicData uri="http://schemas.openxmlformats.org/drawingml/2006/picture">
                 <pic:pic xmlns:pic="http://schemas.openxmlformats.org/drawingml/2006/picture">
                   <pic:nvPicPr>
-                    <pic:cNvPr id="8" name="Picture 4"/>
+                    <pic:cNvPr id="9" name="Picture 5"/>
                     <pic:cNvPicPr>
                       <a:picLocks noChangeAspect="1"/>
                     </pic:cNvPicPr>
@@ -231,7 +231,7 @@
                   <pic:spPr>
                     <a:xfrm>
                       <a:off x="0" y="0"/>
-                      <a:ext cx="5934710" cy="2851785"/>
+                      <a:ext cx="5934075" cy="3226435"/>
                     </a:xfrm>
                     <a:prstGeom prst="rect">
                       <a:avLst/>

</xml_diff>